<commit_message>
update to add changes from pilot test
</commit_message>
<xml_diff>
--- a/Dublin/Fabrication/Output/Validation/Buildings Validation Instructions.docx
+++ b/Dublin/Fabrication/Output/Validation/Buildings Validation Instructions.docx
@@ -19,8 +19,6 @@
         <w:pStyle w:val="ListParagraph"/>
         <w:ind w:left="360"/>
       </w:pPr>
-      <w:bookmarkStart w:id="0" w:name="_GoBack"/>
-      <w:bookmarkEnd w:id="0"/>
     </w:p>
     <w:p>
       <w:pPr>
@@ -43,6 +41,10 @@
         <w:t xml:space="preserve"> </w:t>
       </w:r>
       <w:r>
+        <w:rPr>
+          <w:noProof/>
+          <w:lang w:eastAsia="en-GB"/>
+        </w:rPr>
         <w:drawing>
           <wp:inline distT="0" distB="0" distL="0" distR="0" wp14:anchorId="5D022F49" wp14:editId="37DCDC16">
             <wp:extent cx="1617057" cy="2017265"/>
@@ -90,17 +92,11 @@
         </w:numPr>
       </w:pPr>
       <w:r>
-        <w:t>Open</w:t>
-      </w:r>
-      <w:r>
-        <w:t xml:space="preserve"> the </w:t>
+        <w:t xml:space="preserve">Open the </w:t>
       </w:r>
       <w:proofErr w:type="gramStart"/>
       <w:r>
-        <w:t>attached</w:t>
-      </w:r>
-      <w:r>
-        <w:t xml:space="preserve"> .</w:t>
+        <w:t>attached .</w:t>
       </w:r>
       <w:proofErr w:type="spellStart"/>
       <w:r>
@@ -109,10 +105,7 @@
       <w:proofErr w:type="spellEnd"/>
       <w:proofErr w:type="gramEnd"/>
       <w:r>
-        <w:t xml:space="preserve"> validation file in Google Earth</w:t>
-      </w:r>
-      <w:r>
-        <w:t>. You should see a section of the map populated with grey 3D buildings.</w:t>
+        <w:t xml:space="preserve"> validation file in Google Earth. You should see a section of the map populated with grey 3D buildings.</w:t>
       </w:r>
     </w:p>
     <w:p>
@@ -130,19 +123,7 @@
         </w:numPr>
       </w:pPr>
       <w:r>
-        <w:t xml:space="preserve">Compare the </w:t>
-      </w:r>
-      <w:r>
-        <w:t xml:space="preserve">grey </w:t>
-      </w:r>
-      <w:r>
-        <w:t xml:space="preserve">buildings with the </w:t>
-      </w:r>
-      <w:r>
-        <w:t>Google versions</w:t>
-      </w:r>
-      <w:r>
-        <w:t>. Check for errors, e.g.</w:t>
+        <w:t>Compare the grey buildings with the Google versions. Check for errors, e.g.</w:t>
       </w:r>
     </w:p>
     <w:p>
@@ -155,23 +136,11 @@
         <w:ind w:left="720"/>
       </w:pPr>
       <w:r>
-        <w:t xml:space="preserve">Are there </w:t>
-      </w:r>
-      <w:r>
-        <w:t xml:space="preserve">grey </w:t>
-      </w:r>
-      <w:r>
-        <w:t xml:space="preserve">buildings </w:t>
-      </w:r>
-      <w:r>
-        <w:t xml:space="preserve">that do not exist in the Google version </w:t>
+        <w:t xml:space="preserve">Are there grey buildings that do not exist in the Google version </w:t>
       </w:r>
       <w:proofErr w:type="gramStart"/>
       <w:r>
-        <w:t>and vice versa</w:t>
-      </w:r>
-      <w:r>
-        <w:t>.</w:t>
+        <w:t>and vice versa.</w:t>
       </w:r>
       <w:proofErr w:type="gramEnd"/>
     </w:p>
@@ -189,10 +158,7 @@
       </w:r>
       <w:proofErr w:type="gramStart"/>
       <w:r>
-        <w:t>counterpart</w:t>
-      </w:r>
-      <w:r>
-        <w:t>s</w:t>
+        <w:t>counterparts</w:t>
       </w:r>
       <w:proofErr w:type="gramEnd"/>
       <w:r>
@@ -239,6 +205,223 @@
         </w:numPr>
       </w:pPr>
       <w:r>
+        <w:t>Please note that the grey building heights are not expected to be an exact match for those in Go</w:t>
+      </w:r>
+      <w:r>
+        <w:t>ogle. I am interested in finding those buildings that differ fairly substantially from Google’s. Which differences would cause a noticeable problem in the context of a 3.5m</w:t>
+      </w:r>
+      <w:r>
+        <w:t>x2m physical model. Please pay particular attention to landmark buildings. U</w:t>
+      </w:r>
+      <w:r>
+        <w:t>se your own judgment but, for example, these</w:t>
+      </w:r>
+      <w:r>
+        <w:t xml:space="preserve"> difference</w:t>
+      </w:r>
+      <w:r>
+        <w:t>s are OK and should not be logged as an issue:</w:t>
+      </w:r>
+    </w:p>
+    <w:p>
+      <w:pPr>
+        <w:ind w:left="360"/>
+      </w:pPr>
+      <w:r>
+        <w:rPr>
+          <w:noProof/>
+          <w:lang w:eastAsia="en-GB"/>
+        </w:rPr>
+        <w:drawing>
+          <wp:inline distT="0" distB="0" distL="0" distR="0" wp14:anchorId="0B8754D3" wp14:editId="0CCC68F7">
+            <wp:extent cx="3480435" cy="1649034"/>
+            <wp:effectExtent l="0" t="0" r="0" b="2540"/>
+            <wp:docPr id="9" name="Picture 9" descr="../../../../../../Desktop/Screenshot%202019-12-04%20at%2016.0"/>
+            <wp:cNvGraphicFramePr>
+              <a:graphicFrameLocks xmlns:a="http://schemas.openxmlformats.org/drawingml/2006/main" noChangeAspect="1"/>
+            </wp:cNvGraphicFramePr>
+            <a:graphic xmlns:a="http://schemas.openxmlformats.org/drawingml/2006/main">
+              <a:graphicData uri="http://schemas.openxmlformats.org/drawingml/2006/picture">
+                <pic:pic xmlns:pic="http://schemas.openxmlformats.org/drawingml/2006/picture">
+                  <pic:nvPicPr>
+                    <pic:cNvPr id="0" name="Picture 2" descr="../../../../../../Desktop/Screenshot%202019-12-04%20at%2016.0"/>
+                    <pic:cNvPicPr>
+                      <a:picLocks noChangeAspect="1" noChangeArrowheads="1"/>
+                    </pic:cNvPicPr>
+                  </pic:nvPicPr>
+                  <pic:blipFill>
+                    <a:blip r:embed="rId6" cstate="print">
+                      <a:extLst>
+                        <a:ext uri="{28A0092B-C50C-407E-A947-70E740481C1C}">
+                          <a14:useLocalDpi xmlns:a14="http://schemas.microsoft.com/office/drawing/2010/main" val="0"/>
+                        </a:ext>
+                      </a:extLst>
+                    </a:blip>
+                    <a:srcRect/>
+                    <a:stretch>
+                      <a:fillRect/>
+                    </a:stretch>
+                  </pic:blipFill>
+                  <pic:spPr bwMode="auto">
+                    <a:xfrm>
+                      <a:off x="0" y="0"/>
+                      <a:ext cx="3527055" cy="1671123"/>
+                    </a:xfrm>
+                    <a:prstGeom prst="rect">
+                      <a:avLst/>
+                    </a:prstGeom>
+                    <a:noFill/>
+                    <a:ln>
+                      <a:noFill/>
+                    </a:ln>
+                  </pic:spPr>
+                </pic:pic>
+              </a:graphicData>
+            </a:graphic>
+          </wp:inline>
+        </w:drawing>
+      </w:r>
+    </w:p>
+    <w:p>
+      <w:pPr>
+        <w:pStyle w:val="ListParagraph"/>
+        <w:ind w:left="360"/>
+      </w:pPr>
+    </w:p>
+    <w:p>
+      <w:pPr>
+        <w:pStyle w:val="ListParagraph"/>
+        <w:ind w:left="360"/>
+      </w:pPr>
+    </w:p>
+    <w:p>
+      <w:pPr>
+        <w:pStyle w:val="ListParagraph"/>
+        <w:ind w:left="360"/>
+      </w:pPr>
+    </w:p>
+    <w:p>
+      <w:pPr>
+        <w:pStyle w:val="ListParagraph"/>
+        <w:ind w:left="360"/>
+      </w:pPr>
+    </w:p>
+    <w:p>
+      <w:pPr>
+        <w:pStyle w:val="ListParagraph"/>
+        <w:ind w:left="360"/>
+      </w:pPr>
+    </w:p>
+    <w:p>
+      <w:pPr>
+        <w:pStyle w:val="ListParagraph"/>
+        <w:ind w:left="360"/>
+      </w:pPr>
+    </w:p>
+    <w:p>
+      <w:pPr>
+        <w:pStyle w:val="ListParagraph"/>
+        <w:ind w:left="360"/>
+      </w:pPr>
+    </w:p>
+    <w:p>
+      <w:pPr>
+        <w:pStyle w:val="ListParagraph"/>
+        <w:ind w:left="360"/>
+      </w:pPr>
+    </w:p>
+    <w:p>
+      <w:pPr>
+        <w:pStyle w:val="ListParagraph"/>
+        <w:numPr>
+          <w:ilvl w:val="0"/>
+          <w:numId w:val="3"/>
+        </w:numPr>
+      </w:pPr>
+      <w:r>
+        <w:t>These are a problem and should be logged:</w:t>
+      </w:r>
+    </w:p>
+    <w:p/>
+    <w:p>
+      <w:pPr>
+        <w:pStyle w:val="ListParagraph"/>
+        <w:numPr>
+          <w:ilvl w:val="0"/>
+          <w:numId w:val="3"/>
+        </w:numPr>
+      </w:pPr>
+      <w:r>
+        <w:rPr>
+          <w:noProof/>
+          <w:lang w:eastAsia="en-GB"/>
+        </w:rPr>
+        <w:drawing>
+          <wp:inline distT="0" distB="0" distL="0" distR="0" wp14:anchorId="1162D5D3" wp14:editId="1E3CFEAF">
+            <wp:extent cx="2451735" cy="2220933"/>
+            <wp:effectExtent l="0" t="0" r="12065" b="0"/>
+            <wp:docPr id="8" name="Picture 8" descr="../../../../../../Desktop/Screenshot%202019-12-04%20at%2016.0"/>
+            <wp:cNvGraphicFramePr>
+              <a:graphicFrameLocks xmlns:a="http://schemas.openxmlformats.org/drawingml/2006/main" noChangeAspect="1"/>
+            </wp:cNvGraphicFramePr>
+            <a:graphic xmlns:a="http://schemas.openxmlformats.org/drawingml/2006/main">
+              <a:graphicData uri="http://schemas.openxmlformats.org/drawingml/2006/picture">
+                <pic:pic xmlns:pic="http://schemas.openxmlformats.org/drawingml/2006/picture">
+                  <pic:nvPicPr>
+                    <pic:cNvPr id="0" name="Picture 1" descr="../../../../../../Desktop/Screenshot%202019-12-04%20at%2016.0"/>
+                    <pic:cNvPicPr>
+                      <a:picLocks noChangeAspect="1" noChangeArrowheads="1"/>
+                    </pic:cNvPicPr>
+                  </pic:nvPicPr>
+                  <pic:blipFill>
+                    <a:blip r:embed="rId7" cstate="print">
+                      <a:extLst>
+                        <a:ext uri="{28A0092B-C50C-407E-A947-70E740481C1C}">
+                          <a14:useLocalDpi xmlns:a14="http://schemas.microsoft.com/office/drawing/2010/main" val="0"/>
+                        </a:ext>
+                      </a:extLst>
+                    </a:blip>
+                    <a:srcRect/>
+                    <a:stretch>
+                      <a:fillRect/>
+                    </a:stretch>
+                  </pic:blipFill>
+                  <pic:spPr bwMode="auto">
+                    <a:xfrm>
+                      <a:off x="0" y="0"/>
+                      <a:ext cx="2473770" cy="2240894"/>
+                    </a:xfrm>
+                    <a:prstGeom prst="rect">
+                      <a:avLst/>
+                    </a:prstGeom>
+                    <a:noFill/>
+                    <a:ln>
+                      <a:noFill/>
+                    </a:ln>
+                  </pic:spPr>
+                </pic:pic>
+              </a:graphicData>
+            </a:graphic>
+          </wp:inline>
+        </w:drawing>
+      </w:r>
+    </w:p>
+    <w:p/>
+    <w:p/>
+    <w:p>
+      <w:pPr>
+        <w:pStyle w:val="ListParagraph"/>
+      </w:pPr>
+    </w:p>
+    <w:p>
+      <w:pPr>
+        <w:pStyle w:val="ListParagraph"/>
+        <w:numPr>
+          <w:ilvl w:val="0"/>
+          <w:numId w:val="3"/>
+        </w:numPr>
+      </w:pPr>
+      <w:r>
         <w:t xml:space="preserve">To help making comparisons you can </w:t>
       </w:r>
     </w:p>
@@ -252,19 +435,20 @@
         <w:ind w:left="720"/>
       </w:pPr>
       <w:r>
-        <w:t>T</w:t>
-      </w:r>
-      <w:r>
-        <w:t>oggle all the the grey buildings on/off by clicking beside the Validation Tile name in the Places panel on the left.</w:t>
-      </w:r>
-    </w:p>
-    <w:p>
-      <w:r>
-        <w:tab/>
-      </w:r>
-      <w:r>
+        <w:t>Toggle all the the grey buildings on/off by clicking beside the Validation Tile name in the Places panel on the left.</w:t>
+      </w:r>
+    </w:p>
+    <w:p>
+      <w:pPr>
+        <w:pStyle w:val="ListParagraph"/>
+      </w:pPr>
+      <w:r>
+        <w:rPr>
+          <w:noProof/>
+          <w:lang w:eastAsia="en-GB"/>
+        </w:rPr>
         <w:drawing>
-          <wp:inline distT="0" distB="0" distL="0" distR="0" wp14:anchorId="509B077F" wp14:editId="667B61CF">
+          <wp:inline distT="0" distB="0" distL="0" distR="0" wp14:anchorId="56E43821" wp14:editId="0C4A3C68">
             <wp:extent cx="1762093" cy="848633"/>
             <wp:effectExtent l="0" t="0" r="0" b="0"/>
             <wp:docPr id="2" name="Picture 2"/>
@@ -279,7 +463,7 @@
                     <pic:cNvPicPr/>
                   </pic:nvPicPr>
                   <pic:blipFill>
-                    <a:blip r:embed="rId6"/>
+                    <a:blip r:embed="rId8"/>
                     <a:stretch>
                       <a:fillRect/>
                     </a:stretch>
@@ -300,37 +484,68 @@
         </w:drawing>
       </w:r>
     </w:p>
-    <w:p/>
-    <w:p/>
+    <w:p>
+      <w:pPr>
+        <w:pStyle w:val="ListParagraph"/>
+      </w:pPr>
+    </w:p>
     <w:p>
       <w:pPr>
         <w:pStyle w:val="ListParagraph"/>
         <w:numPr>
           <w:ilvl w:val="0"/>
-          <w:numId w:val="4"/>
+          <w:numId w:val="3"/>
         </w:numPr>
+        <w:ind w:left="720"/>
       </w:pPr>
       <w:r>
         <w:t>T</w:t>
       </w:r>
       <w:r>
-        <w:t xml:space="preserve">oggle individual buildings on/off by clicking on the building to reveal </w:t>
+        <w:t xml:space="preserve">oggle individual buildings on/off by clicking on the building to reveal it's ID in </w:t>
       </w:r>
       <w:proofErr w:type="gramStart"/>
       <w:r>
-        <w:t>it's</w:t>
+        <w:t xml:space="preserve">the  </w:t>
+      </w:r>
+      <w:r>
+        <w:t>KML</w:t>
       </w:r>
       <w:proofErr w:type="gramEnd"/>
       <w:r>
-        <w:t xml:space="preserve"> ID in KML folder in Places (click on disclosure triangle at Validation Tile entry), then clicking next to that ID.</w:t>
-      </w:r>
-    </w:p>
-    <w:p>
-      <w:r>
-        <w:lastRenderedPageBreak/>
+        <w:t xml:space="preserve"> folder in </w:t>
+      </w:r>
+      <w:r>
+        <w:t xml:space="preserve">the </w:t>
+      </w:r>
+      <w:r>
+        <w:t xml:space="preserve">Places </w:t>
+      </w:r>
+      <w:r>
+        <w:t xml:space="preserve">panel </w:t>
+      </w:r>
+      <w:r>
+        <w:t xml:space="preserve">(click on disclosure triangle at </w:t>
+      </w:r>
+      <w:r>
+        <w:t xml:space="preserve">the </w:t>
+      </w:r>
+      <w:r>
+        <w:t>Validation Tile entry)</w:t>
+      </w:r>
+      <w:r>
+        <w:t>, then clicking next to that ID:</w:t>
+      </w:r>
+    </w:p>
+    <w:p>
+      <w:r>
         <w:tab/>
       </w:r>
       <w:r>
+        <w:rPr>
+          <w:noProof/>
+          <w:lang w:eastAsia="en-GB"/>
+        </w:rPr>
         <w:drawing>
           <wp:inline distT="0" distB="0" distL="0" distR="0" wp14:anchorId="266437C3" wp14:editId="6DBC0D74">
             <wp:extent cx="1876393" cy="1763433"/>
@@ -347,7 +562,7 @@
                     <pic:cNvPicPr/>
                   </pic:nvPicPr>
                   <pic:blipFill>
-                    <a:blip r:embed="rId7"/>
+                    <a:blip r:embed="rId9"/>
                     <a:stretch>
                       <a:fillRect/>
                     </a:stretch>
@@ -413,7 +628,7 @@
                     </pic:cNvPicPr>
                   </pic:nvPicPr>
                   <pic:blipFill>
-                    <a:blip r:embed="rId8">
+                    <a:blip r:embed="rId10">
                       <a:extLst>
                         <a:ext uri="{28A0092B-C50C-407E-A947-70E740481C1C}">
                           <a14:useLocalDpi xmlns:a14="http://schemas.microsoft.com/office/drawing/2010/main" val="0"/>
@@ -448,36 +663,165 @@
     <w:p/>
     <w:p>
       <w:r>
-        <w:t xml:space="preserve">Give the issue a name and a </w:t>
-      </w:r>
-      <w:r>
-        <w:t>description</w:t>
-      </w:r>
-      <w:r>
-        <w:t xml:space="preserve"> if you feel it's necessary. Right click on the </w:t>
+        <w:t xml:space="preserve">There’s no need to name the </w:t>
       </w:r>
       <w:proofErr w:type="spellStart"/>
       <w:r>
-        <w:t>Placemark</w:t>
+        <w:t>placemark</w:t>
       </w:r>
       <w:proofErr w:type="spellEnd"/>
       <w:r>
-        <w:t xml:space="preserve">, either in the map or the Places panel and choose Save Place as... </w:t>
-      </w:r>
-      <w:r>
-        <w:t>to save it to a file on disk. On</w:t>
-      </w:r>
-      <w:r>
-        <w:t xml:space="preserve">ce you are finished with all issues, you can mail the </w:t>
+        <w:t xml:space="preserve">. When you have identified all your issues, you should have a list of Untitled </w:t>
       </w:r>
       <w:proofErr w:type="spellStart"/>
       <w:r>
-        <w:t>Placemark</w:t>
+        <w:t>Placemarks</w:t>
       </w:r>
       <w:proofErr w:type="spellEnd"/>
       <w:r>
-        <w:t xml:space="preserve"> files to Mark.Linnane@mu.ie</w:t>
-      </w:r>
+        <w:t>:</w:t>
+      </w:r>
+    </w:p>
+    <w:p>
+      <w:r>
+        <w:drawing>
+          <wp:inline distT="0" distB="0" distL="0" distR="0" wp14:anchorId="02179B7C" wp14:editId="1E9F2D88">
+            <wp:extent cx="1765935" cy="2166214"/>
+            <wp:effectExtent l="0" t="0" r="12065" b="0"/>
+            <wp:docPr id="6" name="Picture 6"/>
+            <wp:cNvGraphicFramePr>
+              <a:graphicFrameLocks xmlns:a="http://schemas.openxmlformats.org/drawingml/2006/main" noChangeAspect="1"/>
+            </wp:cNvGraphicFramePr>
+            <a:graphic xmlns:a="http://schemas.openxmlformats.org/drawingml/2006/main">
+              <a:graphicData uri="http://schemas.openxmlformats.org/drawingml/2006/picture">
+                <pic:pic xmlns:pic="http://schemas.openxmlformats.org/drawingml/2006/picture">
+                  <pic:nvPicPr>
+                    <pic:cNvPr id="1" name=""/>
+                    <pic:cNvPicPr/>
+                  </pic:nvPicPr>
+                  <pic:blipFill>
+                    <a:blip r:embed="rId11"/>
+                    <a:stretch>
+                      <a:fillRect/>
+                    </a:stretch>
+                  </pic:blipFill>
+                  <pic:spPr>
+                    <a:xfrm>
+                      <a:off x="0" y="0"/>
+                      <a:ext cx="1765935" cy="2166214"/>
+                    </a:xfrm>
+                    <a:prstGeom prst="rect">
+                      <a:avLst/>
+                    </a:prstGeom>
+                  </pic:spPr>
+                </pic:pic>
+              </a:graphicData>
+            </a:graphic>
+          </wp:inline>
+        </w:drawing>
+      </w:r>
+    </w:p>
+    <w:p/>
+    <w:p>
+      <w:r>
+        <w:t xml:space="preserve">Select all of the </w:t>
+      </w:r>
+      <w:proofErr w:type="spellStart"/>
+      <w:r>
+        <w:t>Placemarks</w:t>
+      </w:r>
+      <w:proofErr w:type="spellEnd"/>
+      <w:r>
+        <w:t xml:space="preserve"> and drag them up so they sit under the My Places entry:</w:t>
+      </w:r>
+    </w:p>
+    <w:p>
+      <w:r>
+        <w:drawing>
+          <wp:inline distT="0" distB="0" distL="0" distR="0" wp14:anchorId="35A8AE5B" wp14:editId="410869E7">
+            <wp:extent cx="1880235" cy="1172013"/>
+            <wp:effectExtent l="0" t="0" r="0" b="0"/>
+            <wp:docPr id="7" name="Picture 7"/>
+            <wp:cNvGraphicFramePr>
+              <a:graphicFrameLocks xmlns:a="http://schemas.openxmlformats.org/drawingml/2006/main" noChangeAspect="1"/>
+            </wp:cNvGraphicFramePr>
+            <a:graphic xmlns:a="http://schemas.openxmlformats.org/drawingml/2006/main">
+              <a:graphicData uri="http://schemas.openxmlformats.org/drawingml/2006/picture">
+                <pic:pic xmlns:pic="http://schemas.openxmlformats.org/drawingml/2006/picture">
+                  <pic:nvPicPr>
+                    <pic:cNvPr id="1" name=""/>
+                    <pic:cNvPicPr/>
+                  </pic:nvPicPr>
+                  <pic:blipFill>
+                    <a:blip r:embed="rId12"/>
+                    <a:stretch>
+                      <a:fillRect/>
+                    </a:stretch>
+                  </pic:blipFill>
+                  <pic:spPr>
+                    <a:xfrm>
+                      <a:off x="0" y="0"/>
+                      <a:ext cx="1942954" cy="1211108"/>
+                    </a:xfrm>
+                    <a:prstGeom prst="rect">
+                      <a:avLst/>
+                    </a:prstGeom>
+                  </pic:spPr>
+                </pic:pic>
+              </a:graphicData>
+            </a:graphic>
+          </wp:inline>
+        </w:drawing>
+      </w:r>
+    </w:p>
+    <w:p/>
+    <w:p/>
+    <w:p>
+      <w:r>
+        <w:t xml:space="preserve">Right click </w:t>
+      </w:r>
+      <w:r>
+        <w:t>on My Places and choose ‘save Place as…’</w:t>
+      </w:r>
+      <w:r>
+        <w:t xml:space="preserve"> </w:t>
+      </w:r>
+      <w:r>
+        <w:t xml:space="preserve">The resulting file should contain all of your </w:t>
+      </w:r>
+      <w:proofErr w:type="spellStart"/>
+      <w:r>
+        <w:t>Placemarks</w:t>
+      </w:r>
+      <w:proofErr w:type="spellEnd"/>
+      <w:r>
+        <w:t xml:space="preserve">. </w:t>
+      </w:r>
+      <w:r>
+        <w:t>Please email the</w:t>
+      </w:r>
+      <w:r>
+        <w:t>se</w:t>
+      </w:r>
+      <w:r>
+        <w:t xml:space="preserve"> to </w:t>
+      </w:r>
+      <w:hyperlink r:id="rId13" w:history="1">
+        <w:r>
+          <w:rPr>
+            <w:rStyle w:val="Hyperlink"/>
+          </w:rPr>
+          <w:t>Mark.Linnane@mu.ie</w:t>
+        </w:r>
+      </w:hyperlink>
+    </w:p>
+    <w:p/>
+    <w:p>
+      <w:r>
+        <w:t>Thanks for your help!</w:t>
+      </w:r>
+      <w:bookmarkStart w:id="0" w:name="_GoBack"/>
+      <w:bookmarkEnd w:id="0"/>
     </w:p>
     <w:sectPr>
       <w:pgSz w:w="11900" w:h="16840"/>
@@ -492,6 +836,119 @@
 <file path=word/numbering.xml><?xml version="1.0" encoding="utf-8"?>
 <w:numbering xmlns:wpc="http://schemas.microsoft.com/office/word/2010/wordprocessingCanvas" xmlns:mo="http://schemas.microsoft.com/office/mac/office/2008/main" xmlns:mc="http://schemas.openxmlformats.org/markup-compatibility/2006" xmlns:mv="urn:schemas-microsoft-com:mac:vml" xmlns:o="urn:schemas-microsoft-com:office:office" xmlns:r="http://schemas.openxmlformats.org/officeDocument/2006/relationships" xmlns:m="http://schemas.openxmlformats.org/officeDocument/2006/math" xmlns:v="urn:schemas-microsoft-com:vml" xmlns:wp14="http://schemas.microsoft.com/office/word/2010/wordprocessingDrawing" xmlns:wp="http://schemas.openxmlformats.org/drawingml/2006/wordprocessingDrawing" xmlns:w10="urn:schemas-microsoft-com:office:word" xmlns:w="http://schemas.openxmlformats.org/wordprocessingml/2006/main" xmlns:w14="http://schemas.microsoft.com/office/word/2010/wordml" xmlns:w15="http://schemas.microsoft.com/office/word/2012/wordml" xmlns:wpg="http://schemas.microsoft.com/office/word/2010/wordprocessingGroup" xmlns:wpi="http://schemas.microsoft.com/office/word/2010/wordprocessingInk" xmlns:wne="http://schemas.microsoft.com/office/word/2006/wordml" xmlns:wps="http://schemas.microsoft.com/office/word/2010/wordprocessingShape" mc:Ignorable="w14 w15 wp14">
   <w:abstractNum w:abstractNumId="0">
+    <w:nsid w:val="3C764C08"/>
+    <w:multiLevelType w:val="hybridMultilevel"/>
+    <w:tmpl w:val="22DE17C4"/>
+    <w:lvl w:ilvl="0" w:tplc="08090001">
+      <w:start w:val="1"/>
+      <w:numFmt w:val="bullet"/>
+      <w:lvlText w:val=""/>
+      <w:lvlJc w:val="left"/>
+      <w:pPr>
+        <w:ind w:left="360" w:hanging="360"/>
+      </w:pPr>
+      <w:rPr>
+        <w:rFonts w:ascii="Symbol" w:hAnsi="Symbol" w:hint="default"/>
+      </w:rPr>
+    </w:lvl>
+    <w:lvl w:ilvl="1" w:tplc="08090003" w:tentative="1">
+      <w:start w:val="1"/>
+      <w:numFmt w:val="bullet"/>
+      <w:lvlText w:val="o"/>
+      <w:lvlJc w:val="left"/>
+      <w:pPr>
+        <w:ind w:left="1080" w:hanging="360"/>
+      </w:pPr>
+      <w:rPr>
+        <w:rFonts w:ascii="Courier New" w:hAnsi="Courier New" w:cs="Courier New" w:hint="default"/>
+      </w:rPr>
+    </w:lvl>
+    <w:lvl w:ilvl="2" w:tplc="08090005" w:tentative="1">
+      <w:start w:val="1"/>
+      <w:numFmt w:val="bullet"/>
+      <w:lvlText w:val=""/>
+      <w:lvlJc w:val="left"/>
+      <w:pPr>
+        <w:ind w:left="1800" w:hanging="360"/>
+      </w:pPr>
+      <w:rPr>
+        <w:rFonts w:ascii="Wingdings" w:hAnsi="Wingdings" w:hint="default"/>
+      </w:rPr>
+    </w:lvl>
+    <w:lvl w:ilvl="3" w:tplc="08090001" w:tentative="1">
+      <w:start w:val="1"/>
+      <w:numFmt w:val="bullet"/>
+      <w:lvlText w:val=""/>
+      <w:lvlJc w:val="left"/>
+      <w:pPr>
+        <w:ind w:left="2520" w:hanging="360"/>
+      </w:pPr>
+      <w:rPr>
+        <w:rFonts w:ascii="Symbol" w:hAnsi="Symbol" w:hint="default"/>
+      </w:rPr>
+    </w:lvl>
+    <w:lvl w:ilvl="4" w:tplc="08090003" w:tentative="1">
+      <w:start w:val="1"/>
+      <w:numFmt w:val="bullet"/>
+      <w:lvlText w:val="o"/>
+      <w:lvlJc w:val="left"/>
+      <w:pPr>
+        <w:ind w:left="3240" w:hanging="360"/>
+      </w:pPr>
+      <w:rPr>
+        <w:rFonts w:ascii="Courier New" w:hAnsi="Courier New" w:cs="Courier New" w:hint="default"/>
+      </w:rPr>
+    </w:lvl>
+    <w:lvl w:ilvl="5" w:tplc="08090005" w:tentative="1">
+      <w:start w:val="1"/>
+      <w:numFmt w:val="bullet"/>
+      <w:lvlText w:val=""/>
+      <w:lvlJc w:val="left"/>
+      <w:pPr>
+        <w:ind w:left="3960" w:hanging="360"/>
+      </w:pPr>
+      <w:rPr>
+        <w:rFonts w:ascii="Wingdings" w:hAnsi="Wingdings" w:hint="default"/>
+      </w:rPr>
+    </w:lvl>
+    <w:lvl w:ilvl="6" w:tplc="08090001" w:tentative="1">
+      <w:start w:val="1"/>
+      <w:numFmt w:val="bullet"/>
+      <w:lvlText w:val=""/>
+      <w:lvlJc w:val="left"/>
+      <w:pPr>
+        <w:ind w:left="4680" w:hanging="360"/>
+      </w:pPr>
+      <w:rPr>
+        <w:rFonts w:ascii="Symbol" w:hAnsi="Symbol" w:hint="default"/>
+      </w:rPr>
+    </w:lvl>
+    <w:lvl w:ilvl="7" w:tplc="08090003" w:tentative="1">
+      <w:start w:val="1"/>
+      <w:numFmt w:val="bullet"/>
+      <w:lvlText w:val="o"/>
+      <w:lvlJc w:val="left"/>
+      <w:pPr>
+        <w:ind w:left="5400" w:hanging="360"/>
+      </w:pPr>
+      <w:rPr>
+        <w:rFonts w:ascii="Courier New" w:hAnsi="Courier New" w:cs="Courier New" w:hint="default"/>
+      </w:rPr>
+    </w:lvl>
+    <w:lvl w:ilvl="8" w:tplc="08090005" w:tentative="1">
+      <w:start w:val="1"/>
+      <w:numFmt w:val="bullet"/>
+      <w:lvlText w:val=""/>
+      <w:lvlJc w:val="left"/>
+      <w:pPr>
+        <w:ind w:left="6120" w:hanging="360"/>
+      </w:pPr>
+      <w:rPr>
+        <w:rFonts w:ascii="Wingdings" w:hAnsi="Wingdings" w:hint="default"/>
+      </w:rPr>
+    </w:lvl>
+  </w:abstractNum>
+  <w:abstractNum w:abstractNumId="1">
     <w:nsid w:val="5AC463EB"/>
     <w:multiLevelType w:val="hybridMultilevel"/>
     <w:tmpl w:val="27E6F42E"/>
@@ -604,10 +1061,10 @@
       </w:rPr>
     </w:lvl>
   </w:abstractNum>
-  <w:abstractNum w:abstractNumId="1">
+  <w:abstractNum w:abstractNumId="2">
     <w:nsid w:val="67F57573"/>
     <w:multiLevelType w:val="hybridMultilevel"/>
-    <w:tmpl w:val="CA56D942"/>
+    <w:tmpl w:val="B7CC8E50"/>
     <w:lvl w:ilvl="0" w:tplc="08090001">
       <w:start w:val="1"/>
       <w:numFmt w:val="bullet"/>
@@ -620,7 +1077,7 @@
         <w:rFonts w:ascii="Symbol" w:hAnsi="Symbol" w:hint="default"/>
       </w:rPr>
     </w:lvl>
-    <w:lvl w:ilvl="1" w:tplc="08090003" w:tentative="1">
+    <w:lvl w:ilvl="1" w:tplc="08090003">
       <w:start w:val="1"/>
       <w:numFmt w:val="bullet"/>
       <w:lvlText w:val="o"/>
@@ -717,7 +1174,7 @@
       </w:rPr>
     </w:lvl>
   </w:abstractNum>
-  <w:abstractNum w:abstractNumId="2">
+  <w:abstractNum w:abstractNumId="3">
     <w:nsid w:val="6D047472"/>
     <w:multiLevelType w:val="hybridMultilevel"/>
     <w:tmpl w:val="9EF0D132"/>
@@ -830,7 +1287,7 @@
       </w:rPr>
     </w:lvl>
   </w:abstractNum>
-  <w:abstractNum w:abstractNumId="3">
+  <w:abstractNum w:abstractNumId="4">
     <w:nsid w:val="70BA5F53"/>
     <w:multiLevelType w:val="hybridMultilevel"/>
     <w:tmpl w:val="E12C0EC4"/>
@@ -920,16 +1377,19 @@
     </w:lvl>
   </w:abstractNum>
   <w:num w:numId="1">
+    <w:abstractNumId w:val="4"/>
+  </w:num>
+  <w:num w:numId="2">
+    <w:abstractNumId w:val="1"/>
+  </w:num>
+  <w:num w:numId="3">
+    <w:abstractNumId w:val="2"/>
+  </w:num>
+  <w:num w:numId="4">
     <w:abstractNumId w:val="3"/>
   </w:num>
-  <w:num w:numId="2">
+  <w:num w:numId="5">
     <w:abstractNumId w:val="0"/>
-  </w:num>
-  <w:num w:numId="3">
-    <w:abstractNumId w:val="1"/>
-  </w:num>
-  <w:num w:numId="4">
-    <w:abstractNumId w:val="2"/>
   </w:num>
 </w:numbering>
 </file>
@@ -1371,6 +1831,17 @@
       <w:contextualSpacing/>
     </w:pPr>
   </w:style>
+  <w:style w:type="character" w:styleId="Hyperlink">
+    <w:name w:val="Hyperlink"/>
+    <w:basedOn w:val="DefaultParagraphFont"/>
+    <w:uiPriority w:val="99"/>
+    <w:unhideWhenUsed/>
+    <w:rsid w:val="00E909AA"/>
+    <w:rPr>
+      <w:color w:val="0563C1" w:themeColor="hyperlink"/>
+      <w:u w:val="single"/>
+    </w:rPr>
+  </w:style>
 </w:styles>
 </file>
 

</xml_diff>